<commit_message>
Update Notes of Beginning Statistics.docx
</commit_message>
<xml_diff>
--- a/Notes-of-Beginning-Statistics/Notes of Beginning Statistics.docx
+++ b/Notes-of-Beginning-Statistics/Notes of Beginning Statistics.docx
@@ -5,9 +5,6 @@
     <w:p>
       <w:pPr>
         <w:pStyle w:val="1"/>
-        <w:rPr>
-          <w:rFonts w:hint="eastAsia"/>
-        </w:rPr>
       </w:pPr>
       <w:r>
         <w:rPr>
@@ -152,9 +149,6 @@
           <w:numId w:val="8"/>
         </w:numPr>
         <w:ind w:leftChars="0"/>
-        <w:rPr>
-          <w:rFonts w:hint="eastAsia"/>
-        </w:rPr>
       </w:pPr>
       <w:r>
         <w:rPr>
@@ -364,9 +358,6 @@
         <w:pStyle w:val="af2"/>
         <w:ind w:leftChars="0"/>
         <w:jc w:val="center"/>
-        <w:rPr>
-          <w:rFonts w:hint="eastAsia"/>
-        </w:rPr>
       </w:pPr>
       <w:r>
         <w:rPr>
@@ -422,7 +413,6 @@
         <w:rPr>
           <w:rFonts w:hint="eastAsia"/>
         </w:rPr>
-        <w:lastRenderedPageBreak/>
         <w:t>Random V</w:t>
       </w:r>
       <w:r>
@@ -453,9 +443,6 @@
     <w:p>
       <w:pPr>
         <w:ind w:firstLine="480"/>
-        <w:rPr>
-          <w:rFonts w:hint="eastAsia"/>
-        </w:rPr>
       </w:pPr>
       <w:r>
         <w:rPr>
@@ -509,9 +496,6 @@
     <w:p>
       <w:pPr>
         <w:ind w:left="1440"/>
-        <w:rPr>
-          <w:rFonts w:hint="eastAsia"/>
-        </w:rPr>
       </w:pPr>
       <w:r>
         <w:rPr>
@@ -570,9 +554,6 @@
           <w:numId w:val="10"/>
         </w:numPr>
         <w:ind w:leftChars="0"/>
-        <w:rPr>
-          <w:rFonts w:hint="eastAsia"/>
-        </w:rPr>
       </w:pPr>
       <w:r>
         <w:rPr>
@@ -691,13 +672,7 @@
         <w:t>process.</w:t>
       </w:r>
     </w:p>
-    <w:p>
-      <w:pPr>
-        <w:rPr>
-          <w:rFonts w:hint="eastAsia"/>
-        </w:rPr>
-      </w:pPr>
-    </w:p>
+    <w:p/>
     <w:p>
       <w:pPr>
         <w:pStyle w:val="1"/>
@@ -860,7 +835,6 @@
         <w:rPr>
           <w:noProof/>
         </w:rPr>
-        <w:lastRenderedPageBreak/>
         <w:drawing>
           <wp:inline distT="0" distB="0" distL="0" distR="0" wp14:anchorId="0924C114" wp14:editId="620FC759">
             <wp:extent cx="2520000" cy="1630142"/>
@@ -1028,7 +1002,6 @@
         <w:pStyle w:val="3"/>
       </w:pPr>
       <w:r>
-        <w:lastRenderedPageBreak/>
         <w:t>Relative Frequency Histograms</w:t>
       </w:r>
     </w:p>
@@ -1172,7 +1145,6 @@
         <w:rPr>
           <w:noProof/>
         </w:rPr>
-        <w:lastRenderedPageBreak/>
         <w:drawing>
           <wp:inline distT="0" distB="0" distL="0" distR="0" wp14:anchorId="0B4DB070" wp14:editId="05506D4F">
             <wp:extent cx="2827307" cy="1800000"/>
@@ -1294,7 +1266,6 @@
         <w:rPr>
           <w:noProof/>
         </w:rPr>
-        <w:lastRenderedPageBreak/>
         <w:drawing>
           <wp:inline distT="0" distB="0" distL="0" distR="0" wp14:anchorId="0D0BCCB5" wp14:editId="18B90569">
             <wp:extent cx="4193970" cy="3261360"/>
@@ -1339,309 +1310,8 @@
       </w:r>
     </w:p>
     <w:p>
-      <w:r>
-        <w:rPr>
-          <w:noProof/>
-        </w:rPr>
-        <w:drawing>
-          <wp:anchor distT="0" distB="0" distL="114300" distR="114300" simplePos="0" relativeHeight="251658240" behindDoc="0" locked="0" layoutInCell="1" allowOverlap="1" wp14:anchorId="3C062E91" wp14:editId="54353F0D">
-            <wp:simplePos x="0" y="0"/>
-            <wp:positionH relativeFrom="column">
-              <wp:posOffset>3268980</wp:posOffset>
-            </wp:positionH>
-            <wp:positionV relativeFrom="page">
-              <wp:posOffset>6675120</wp:posOffset>
-            </wp:positionV>
-            <wp:extent cx="2674620" cy="1790700"/>
-            <wp:effectExtent l="0" t="0" r="0" b="0"/>
-            <wp:wrapNone/>
-            <wp:docPr id="12" name="圖片 12"/>
-            <wp:cNvGraphicFramePr>
-              <a:graphicFrameLocks xmlns:a="http://schemas.openxmlformats.org/drawingml/2006/main" noChangeAspect="1"/>
-            </wp:cNvGraphicFramePr>
-            <a:graphic xmlns:a="http://schemas.openxmlformats.org/drawingml/2006/main">
-              <a:graphicData uri="http://schemas.openxmlformats.org/drawingml/2006/picture">
-                <pic:pic xmlns:pic="http://schemas.openxmlformats.org/drawingml/2006/picture">
-                  <pic:nvPicPr>
-                    <pic:cNvPr id="0" name="Picture 1"/>
-                    <pic:cNvPicPr>
-                      <a:picLocks noChangeAspect="1" noChangeArrowheads="1"/>
-                    </pic:cNvPicPr>
-                  </pic:nvPicPr>
-                  <pic:blipFill>
-                    <a:blip r:embed="rId16">
-                      <a:extLst>
-                        <a:ext uri="{28A0092B-C50C-407E-A947-70E740481C1C}">
-                          <a14:useLocalDpi xmlns:a14="http://schemas.microsoft.com/office/drawing/2010/main" val="0"/>
-                        </a:ext>
-                      </a:extLst>
-                    </a:blip>
-                    <a:srcRect/>
-                    <a:stretch>
-                      <a:fillRect/>
-                    </a:stretch>
-                  </pic:blipFill>
-                  <pic:spPr bwMode="auto">
-                    <a:xfrm>
-                      <a:off x="0" y="0"/>
-                      <a:ext cx="2674620" cy="1790700"/>
-                    </a:xfrm>
-                    <a:prstGeom prst="rect">
-                      <a:avLst/>
-                    </a:prstGeom>
-                    <a:noFill/>
-                    <a:ln>
-                      <a:noFill/>
-                    </a:ln>
-                  </pic:spPr>
-                </pic:pic>
-              </a:graphicData>
-            </a:graphic>
-          </wp:anchor>
-        </w:drawing>
-      </w:r>
-      <w:r>
-        <w:rPr>
-          <w:noProof/>
-        </w:rPr>
-        <mc:AlternateContent>
-          <mc:Choice Requires="wps">
-            <w:drawing>
-              <wp:inline distT="0" distB="0" distL="0" distR="0" wp14:anchorId="35F416A5" wp14:editId="701583D7">
-                <wp:extent cx="6027420" cy="4107180"/>
-                <wp:effectExtent l="0" t="0" r="11430" b="26670"/>
-                <wp:docPr id="217" name="文字方塊 2"/>
-                <wp:cNvGraphicFramePr>
-                  <a:graphicFrameLocks xmlns:a="http://schemas.openxmlformats.org/drawingml/2006/main"/>
-                </wp:cNvGraphicFramePr>
-                <a:graphic xmlns:a="http://schemas.openxmlformats.org/drawingml/2006/main">
-                  <a:graphicData uri="http://schemas.microsoft.com/office/word/2010/wordprocessingShape">
-                    <wps:wsp>
-                      <wps:cNvSpPr txBox="1">
-                        <a:spLocks noChangeArrowheads="1"/>
-                      </wps:cNvSpPr>
-                      <wps:spPr bwMode="auto">
-                        <a:xfrm>
-                          <a:off x="0" y="0"/>
-                          <a:ext cx="6027420" cy="4107180"/>
-                        </a:xfrm>
-                        <a:prstGeom prst="rect">
-                          <a:avLst/>
-                        </a:prstGeom>
-                        <a:solidFill>
-                          <a:srgbClr val="FFFFFF"/>
-                        </a:solidFill>
-                        <a:ln w="9525">
-                          <a:solidFill>
-                            <a:srgbClr val="000000"/>
-                          </a:solidFill>
-                          <a:miter lim="800000"/>
-                          <a:headEnd/>
-                          <a:tailEnd/>
-                        </a:ln>
-                      </wps:spPr>
-                      <wps:txbx>
-                        <w:txbxContent>
-                          <w:p>
-                            <w:r>
-                              <w:rPr>
-                                <w:rFonts w:hint="eastAsia"/>
-                              </w:rPr>
-                              <w:t>in</w:t>
-                            </w:r>
-                          </w:p>
-                          <w:p>
-                            <w:r>
-                              <w:t>import matplotlib.pyplot as plt</w:t>
-                            </w:r>
-                          </w:p>
-                          <w:p>
-                            <w:r>
-                              <w:t>ds = [20, 15, 14, 14, 18, 15, 17, 16, 16, 18, 15, 19, 12, 13, 9,19, 15, 15, 16, 15]</w:t>
-                            </w:r>
-                          </w:p>
-                          <w:p>
-                            <w:r>
-                              <w:t>ds_sorted = sorted(ds)</w:t>
-                            </w:r>
-                          </w:p>
-                          <w:p>
-                            <w:r>
-                              <w:t xml:space="preserve">rf_ds = [ds.count(i)/ len(ds) for i in range(9,21) ] </w:t>
-                            </w:r>
-                          </w:p>
-                          <w:p>
-                            <w:r>
-                              <w:t xml:space="preserve">sum_rf_ds = [sum(rf_ds[0:i])for i in range (1,13)] </w:t>
-                            </w:r>
-                          </w:p>
-                          <w:p>
-                            <w:r>
-                              <w:t>print(ds_sorted)</w:t>
-                            </w:r>
-                          </w:p>
-                          <w:p>
-                            <w:r>
-                              <w:t>print(rf_ds)</w:t>
-                            </w:r>
-                          </w:p>
-                          <w:p>
-                            <w:r>
-                              <w:t xml:space="preserve">print(sum_rf_ds) </w:t>
-                            </w:r>
-                          </w:p>
-                          <w:p>
-                            <w:r>
-                              <w:t>plt.bar([i for i in range(9,21)], rf_ds)</w:t>
-                            </w:r>
-                          </w:p>
-                          <w:p>
-                            <w:r>
-                              <w:t xml:space="preserve">plt.plot([i for i in range(9,21)], sum_rf_ds) </w:t>
-                            </w:r>
-                          </w:p>
-                          <w:p>
-                            <w:r>
-                              <w:t>plt.show()</w:t>
-                            </w:r>
-                          </w:p>
-                          <w:p>
-                            <w:r>
-                              <w:rPr>
-                                <w:rFonts w:hint="eastAsia"/>
-                              </w:rPr>
-                              <w:t xml:space="preserve">out </w:t>
-                            </w:r>
-                          </w:p>
-                          <w:p>
-                            <w:r>
-                              <w:t>[9, 12, 13, 14, 14, 15, 15, 15, 15, 15, 15, 16, 16, 16, 17, 18, 18, 19, 19, 20]</w:t>
-                            </w:r>
-                          </w:p>
-                          <w:p>
-                            <w:r>
-                              <w:t>[0.05, 0.0, 0.0, 0.05, 0.05, 0.1, 0.3, 0.15, 0.05, 0.1, 0.1, 0.05]</w:t>
-                            </w:r>
-                          </w:p>
-                          <w:p>
-                            <w:r>
-                              <w:t>[0.05, 0.05, 0.05, 0.1, 0.15000000000000002, 0.25, 0.55, 0.7000000000000001, 0.7500000000000001, 0.8500000000000001, 0.9500000000000001, 1.0]</w:t>
-                            </w:r>
-                          </w:p>
-                        </w:txbxContent>
-                      </wps:txbx>
-                      <wps:bodyPr rot="0" vert="horz" wrap="square" lIns="91440" tIns="45720" rIns="91440" bIns="45720" anchor="ctr" anchorCtr="0">
-                        <a:noAutofit/>
-                      </wps:bodyPr>
-                    </wps:wsp>
-                  </a:graphicData>
-                </a:graphic>
-              </wp:inline>
-            </w:drawing>
-          </mc:Choice>
-          <mc:Fallback>
-            <w:pict>
-              <v:shapetype w14:anchorId="35F416A5" id="_x0000_t202" coordsize="21600,21600" o:spt="202" path="m,l,21600r21600,l21600,xe">
-                <v:stroke joinstyle="miter"/>
-                <v:path gradientshapeok="t" o:connecttype="rect"/>
-              </v:shapetype>
-              <v:shape id="文字方塊 2" o:spid="_x0000_s1026" type="#_x0000_t202" style="width:474.6pt;height:323.4pt;visibility:visible;mso-wrap-style:square;mso-left-percent:-10001;mso-top-percent:-10001;mso-position-horizontal:absolute;mso-position-horizontal-relative:char;mso-position-vertical:absolute;mso-position-vertical-relative:line;mso-left-percent:-10001;mso-top-percent:-10001;v-text-anchor:middle" o:gfxdata="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">
-                <v:textbox>
-                  <w:txbxContent>
-                    <w:p>
-                      <w:r>
-                        <w:rPr>
-                          <w:rFonts w:hint="eastAsia"/>
-                        </w:rPr>
-                        <w:t>in</w:t>
-                      </w:r>
-                    </w:p>
-                    <w:p>
-                      <w:r>
-                        <w:t>import matplotlib.pyplot as plt</w:t>
-                      </w:r>
-                    </w:p>
-                    <w:p>
-                      <w:r>
-                        <w:t>ds = [20, 15, 14, 14, 18, 15, 17, 16, 16, 18, 15, 19, 12, 13, 9,19, 15, 15, 16, 15]</w:t>
-                      </w:r>
-                    </w:p>
-                    <w:p>
-                      <w:r>
-                        <w:t>ds_sorted = sorted(ds)</w:t>
-                      </w:r>
-                    </w:p>
-                    <w:p>
-                      <w:r>
-                        <w:t xml:space="preserve">rf_ds = [ds.count(i)/ len(ds) for i in range(9,21) ] </w:t>
-                      </w:r>
-                    </w:p>
-                    <w:p>
-                      <w:r>
-                        <w:t xml:space="preserve">sum_rf_ds = [sum(rf_ds[0:i])for i in range (1,13)] </w:t>
-                      </w:r>
-                    </w:p>
-                    <w:p>
-                      <w:r>
-                        <w:t>print(ds_sorted)</w:t>
-                      </w:r>
-                    </w:p>
-                    <w:p>
-                      <w:r>
-                        <w:t>print(rf_ds)</w:t>
-                      </w:r>
-                    </w:p>
-                    <w:p>
-                      <w:r>
-                        <w:t xml:space="preserve">print(sum_rf_ds) </w:t>
-                      </w:r>
-                    </w:p>
-                    <w:p>
-                      <w:r>
-                        <w:t>plt.bar([i for i in range(9,21)], rf_ds)</w:t>
-                      </w:r>
-                    </w:p>
-                    <w:p>
-                      <w:r>
-                        <w:t xml:space="preserve">plt.plot([i for i in range(9,21)], sum_rf_ds) </w:t>
-                      </w:r>
-                    </w:p>
-                    <w:p>
-                      <w:r>
-                        <w:t>plt.show()</w:t>
-                      </w:r>
-                    </w:p>
-                    <w:p>
-                      <w:r>
-                        <w:rPr>
-                          <w:rFonts w:hint="eastAsia"/>
-                        </w:rPr>
-                        <w:t xml:space="preserve">out </w:t>
-                      </w:r>
-                    </w:p>
-                    <w:p>
-                      <w:r>
-                        <w:t>[9, 12, 13, 14, 14, 15, 15, 15, 15, 15, 15, 16, 16, 16, 17, 18, 18, 19, 19, 20]</w:t>
-                      </w:r>
-                    </w:p>
-                    <w:p>
-                      <w:r>
-                        <w:t>[0.05, 0.0, 0.0, 0.05, 0.05, 0.1, 0.3, 0.15, 0.05, 0.1, 0.1, 0.05]</w:t>
-                      </w:r>
-                    </w:p>
-                    <w:p>
-                      <w:r>
-                        <w:t>[0.05, 0.05, 0.05, 0.1, 0.15000000000000002, 0.25, 0.55, 0.7000000000000001, 0.7500000000000001, 0.8500000000000001, 0.9500000000000001, 1.0]</w:t>
-                      </w:r>
-                    </w:p>
-                  </w:txbxContent>
-                </v:textbox>
-                <w10:anchorlock/>
-              </v:shape>
-            </w:pict>
-          </mc:Fallback>
-        </mc:AlternateContent>
-      </w:r>
+      <w:bookmarkStart w:id="2" w:name="_GoBack"/>
+      <w:bookmarkEnd w:id="2"/>
     </w:p>
     <w:p>
       <w:pPr>
@@ -1651,7 +1321,6 @@
         <w:rPr>
           <w:rFonts w:hint="eastAsia"/>
         </w:rPr>
-        <w:lastRenderedPageBreak/>
         <w:t xml:space="preserve">2.2 </w:t>
       </w:r>
       <w:r>
@@ -1770,8 +1439,8 @@
         <w:t>)</w:t>
       </w:r>
     </w:p>
-    <w:bookmarkStart w:id="2" w:name="OLE_LINK3"/>
-    <w:bookmarkStart w:id="3" w:name="OLE_LINK4"/>
+    <w:bookmarkStart w:id="3" w:name="OLE_LINK3"/>
+    <w:bookmarkStart w:id="4" w:name="OLE_LINK4"/>
     <w:p>
       <w:pPr>
         <w:ind w:left="480"/>
@@ -1852,8 +1521,8 @@
         </m:oMath>
       </m:oMathPara>
     </w:p>
-    <w:bookmarkEnd w:id="2"/>
     <w:bookmarkEnd w:id="3"/>
+    <w:bookmarkEnd w:id="4"/>
     <w:p>
       <w:pPr>
         <w:ind w:firstLine="480"/>
@@ -1887,10 +1556,7 @@
         <w:t>population</w:t>
       </w:r>
       <w:r>
-        <w:t xml:space="preserve"> </w:t>
-      </w:r>
-      <w:r>
-        <w:t>data is the number μ defined by</w:t>
+        <w:t xml:space="preserve"> data is the number μ defined by</w:t>
       </w:r>
       <w:r>
         <w:rPr>
@@ -1969,11 +1635,6 @@
     </w:p>
     <w:p/>
     <w:p>
-      <w:pPr>
-        <w:rPr>
-          <w:rFonts w:hint="eastAsia"/>
-        </w:rPr>
-      </w:pPr>
       <w:r>
         <w:rPr>
           <w:rFonts w:hint="eastAsia"/>
@@ -2306,9 +1967,6 @@
           <w:numId w:val="12"/>
         </w:numPr>
         <w:ind w:leftChars="0"/>
-        <w:rPr>
-          <w:rFonts w:hint="eastAsia"/>
-        </w:rPr>
       </w:pPr>
       <w:r>
         <w:t>To learn how to compute three measures of the variability of a data set: the range, the variance, and the standard deviation.</w:t>
@@ -2390,9 +2048,6 @@
     <w:p>
       <w:pPr>
         <w:ind w:firstLine="480"/>
-        <w:rPr>
-          <w:rFonts w:hint="eastAsia"/>
-        </w:rPr>
       </w:pPr>
       <w:r>
         <w:t>where xmax is the largest measurement in the data set and xmin is the smallest</w:t>
@@ -2414,11 +2069,6 @@
       </w:r>
     </w:p>
     <w:p>
-      <w:pPr>
-        <w:rPr>
-          <w:rFonts w:hint="eastAsia"/>
-        </w:rPr>
-      </w:pPr>
       <w:r>
         <w:rPr>
           <w:rFonts w:hint="eastAsia"/>
@@ -3323,9 +2973,6 @@
     <w:p>
       <w:pPr>
         <w:pStyle w:val="2"/>
-        <w:rPr>
-          <w:rFonts w:hint="eastAsia"/>
-        </w:rPr>
       </w:pPr>
       <w:r>
         <w:rPr>
@@ -3336,8 +2983,6 @@
       <w:r>
         <w:t xml:space="preserve"> Relative Position of Data</w:t>
       </w:r>
-      <w:bookmarkStart w:id="4" w:name="_GoBack"/>
-      <w:bookmarkEnd w:id="4"/>
     </w:p>
     <w:sectPr>
       <w:pgSz w:w="11906" w:h="16838"/>
@@ -5949,7 +5594,7 @@
 </file>
 
 <file path=customXml/itemProps1.xml><?xml version="1.0" encoding="utf-8"?>
-<ds:datastoreItem xmlns:ds="http://schemas.openxmlformats.org/officeDocument/2006/customXml" ds:itemID="{6D88AF7F-F073-4690-A5FE-5436787371AF}">
+<ds:datastoreItem xmlns:ds="http://schemas.openxmlformats.org/officeDocument/2006/customXml" ds:itemID="{1068BC44-5799-47B1-9205-E97E3EAE9167}">
   <ds:schemaRefs>
     <ds:schemaRef ds:uri="http://schemas.openxmlformats.org/officeDocument/2006/bibliography"/>
   </ds:schemaRefs>

</xml_diff>